<commit_message>
+ Working on MS revision 1
</commit_message>
<xml_diff>
--- a/manuscript/202303_fish_fisheries/Albacore_diet_review_supplement_JJB.docx
+++ b/manuscript/202303_fish_fisheries/Albacore_diet_review_supplement_JJB.docx
@@ -5107,15 +5107,7 @@
     <w:p/>
     <w:p>
       <w:r>
-        <w:t xml:space="preserve">For 94 prey species, we lacked metainformation to assist in their direct life stage estimation and selection of appropriate trait information </w:t>
-      </w:r>
-      <w:del w:id="4" w:author="Joseph Bizzarro" w:date="2022-12-20T11:57:00Z">
-        <w:r>
-          <w:delText xml:space="preserve">among different traits </w:delText>
-        </w:r>
-      </w:del>
-      <w:r>
-        <w:t xml:space="preserve">for juvenile and adult life stages. We corroborated decisions on selection of appropriate trait information among these species using albacore gape length limits calculated from maximum measured or estimated albacore fork lengths and using the equation developed by </w:t>
+        <w:t xml:space="preserve">For 94 prey species, we lacked metainformation to assist in their direct life stage estimation and selection of appropriate trait information for juvenile and adult life stages. We corroborated decisions on selection of appropriate trait information among these species using albacore gape length limits calculated from maximum measured or estimated albacore fork lengths and using the equation developed by </w:t>
       </w:r>
       <w:hyperlink r:id="rId4">
         <w:r>
@@ -5140,15 +5132,7 @@
         <w:t xml:space="preserve">to estimate gape limits </w:t>
       </w:r>
       <w:r>
-        <w:t xml:space="preserve">ranging </w:t>
-      </w:r>
-      <w:del w:id="5" w:author="Joseph Bizzarro" w:date="2022-12-20T11:58:00Z">
-        <w:r>
-          <w:delText xml:space="preserve">here </w:delText>
-        </w:r>
-      </w:del>
-      <w:r>
-        <w:t>from 6.4–11.5 cm across studies and locations sampled. Here we described how data on measured albacore length information were handled and how we estimated fork length information if this was also not measured or reported (Figure S1).</w:t>
+        <w:t>ranging from 6.4–11.5 cm across studies and locations sampled. Here we described how data on measured albacore length information were handled and how we estimated fork length information if this was also not measured or reported (Figure S1).</w:t>
       </w:r>
     </w:p>
     <w:p>
@@ -5184,11 +5168,9 @@
       <w:r>
         <w:t>reported the method of sampling (i.e.</w:t>
       </w:r>
-      <w:ins w:id="6" w:author="Joseph Bizzarro" w:date="2022-12-20T11:58:00Z">
-        <w:r>
-          <w:t>,</w:t>
-        </w:r>
-      </w:ins>
+      <w:r>
+        <w:t>,</w:t>
+      </w:r>
       <w:r>
         <w:t xml:space="preserve"> troll, trawl, longline). For these four studies and to complete the missing mean fork length (FL) for 7 studies noted above, we matched gear-specific length data (range and mean FL) from relevant regional fisheries management organisations </w:t>
       </w:r>
@@ -5238,32 +5220,21 @@
       <w:r>
         <w:t xml:space="preserve">. There was no significant difference between the variances of mean, minimum and maximum FL for studies where these parameters were measured or where these parameters were estimated in this study (Figure S2). Overall, we estimate that sampled albacore ranged from 37–119 cm </w:t>
       </w:r>
-      <w:ins w:id="7" w:author="Joseph Bizzarro" w:date="2022-12-20T11:59:00Z">
-        <w:r>
-          <w:t xml:space="preserve">FL </w:t>
-        </w:r>
-      </w:ins>
+      <w:r>
+        <w:t xml:space="preserve">FL </w:t>
+      </w:r>
       <w:r>
         <w:t xml:space="preserve">with mean </w:t>
       </w:r>
-      <w:del w:id="8" w:author="Joseph Bizzarro" w:date="2022-12-20T12:00:00Z">
-        <w:r>
-          <w:delText>fork lengths</w:delText>
-        </w:r>
-      </w:del>
-      <w:ins w:id="9" w:author="Joseph Bizzarro" w:date="2022-12-20T12:00:00Z">
-        <w:r>
-          <w:t>estimates</w:t>
-        </w:r>
-      </w:ins>
+      <w:r>
+        <w:t>estimates</w:t>
+      </w:r>
       <w:r>
         <w:t xml:space="preserve"> of 47–101 cm </w:t>
       </w:r>
-      <w:ins w:id="10" w:author="Joseph Bizzarro" w:date="2022-12-20T12:00:00Z">
-        <w:r>
-          <w:t xml:space="preserve">FL </w:t>
-        </w:r>
-      </w:ins>
+      <w:r>
+        <w:t xml:space="preserve">FL </w:t>
+      </w:r>
       <w:r>
         <w:t>(</w:t>
       </w:r>
@@ -5395,58 +5366,27 @@
       <w:r>
         <w:t xml:space="preserve">Albacore tuna fork length minima (min), mean and maxima (max) obtained from measured and reported data from 16 publications and estimated for </w:t>
       </w:r>
-      <w:del w:id="11" w:author="Joseph Bizzarro" w:date="2022-12-20T12:01:00Z">
-        <w:r>
-          <w:delText>a further</w:delText>
-        </w:r>
-      </w:del>
-      <w:ins w:id="12" w:author="Joseph Bizzarro" w:date="2022-12-20T12:01:00Z">
-        <w:r>
-          <w:t>another</w:t>
-        </w:r>
-      </w:ins>
+      <w:r>
+        <w:t>another</w:t>
+      </w:r>
       <w:r>
         <w:t xml:space="preserve"> 10 publications. Of the 16 </w:t>
       </w:r>
-      <w:ins w:id="13" w:author="Joseph Bizzarro" w:date="2022-12-20T12:01:00Z">
-        <w:r>
-          <w:t xml:space="preserve">publications </w:t>
-        </w:r>
-      </w:ins>
-      <w:r>
-        <w:t xml:space="preserve">reporting length information, 9 </w:t>
-      </w:r>
-      <w:del w:id="14" w:author="Joseph Bizzarro" w:date="2022-12-20T12:01:00Z">
-        <w:r>
-          <w:delText xml:space="preserve">publications </w:delText>
-        </w:r>
-      </w:del>
-      <w:r>
-        <w:t>(annotated with •) did not include a mean</w:t>
-      </w:r>
-      <w:ins w:id="15" w:author="Joseph Bizzarro" w:date="2022-12-20T12:02:00Z">
-        <w:r>
-          <w:t>.</w:t>
-        </w:r>
-      </w:ins>
-      <w:del w:id="16" w:author="Joseph Bizzarro" w:date="2022-12-20T12:02:00Z">
-        <w:r>
-          <w:delText xml:space="preserve"> and</w:delText>
-        </w:r>
-      </w:del>
+      <w:r>
+        <w:t xml:space="preserve">publications </w:t>
+      </w:r>
+      <w:r>
+        <w:t>reporting length information, 9 (annotated with •) did not include a mean</w:t>
+      </w:r>
+      <w:r>
+        <w:t>.</w:t>
+      </w:r>
       <w:r>
         <w:t xml:space="preserve"> </w:t>
       </w:r>
-      <w:del w:id="17" w:author="Joseph Bizzarro" w:date="2022-12-20T12:02:00Z">
-        <w:r>
-          <w:delText xml:space="preserve">this </w:delText>
-        </w:r>
-      </w:del>
-      <w:ins w:id="18" w:author="Joseph Bizzarro" w:date="2022-12-20T12:02:00Z">
-        <w:r>
-          <w:t xml:space="preserve">This </w:t>
-        </w:r>
-      </w:ins>
+      <w:r>
+        <w:t xml:space="preserve">This </w:t>
+      </w:r>
       <w:r>
         <w:t>value was estimated in the protocol described in the methods of this manuscript</w:t>
       </w:r>
@@ -5461,8 +5401,8 @@
       <w:pPr>
         <w:pStyle w:val="Heading1"/>
       </w:pPr>
-      <w:bookmarkStart w:id="19" w:name="_2krh2i8b0pmq" w:colFirst="0" w:colLast="0"/>
-      <w:bookmarkEnd w:id="19"/>
+      <w:bookmarkStart w:id="4" w:name="_2krh2i8b0pmq" w:colFirst="0" w:colLast="0"/>
+      <w:bookmarkEnd w:id="4"/>
       <w:r>
         <w:lastRenderedPageBreak/>
         <w:t>Appendix C – Trait-data collection &amp; Analyses</w:t>
@@ -5549,22 +5489,21 @@
       </w:r>
       <w:hyperlink r:id="rId12">
         <w:r>
-          <w:t>(IUCN, 2020)</w:t>
+          <w:t>(IUC</w:t>
+        </w:r>
+        <w:r>
+          <w:t>N</w:t>
+        </w:r>
+        <w:r>
+          <w:t>, 2020)</w:t>
         </w:r>
       </w:hyperlink>
       <w:r>
         <w:t xml:space="preserve">, and </w:t>
       </w:r>
-      <w:del w:id="20" w:author="Joseph Bizzarro" w:date="2022-12-20T14:27:00Z">
-        <w:r>
-          <w:delText>by searching</w:delText>
-        </w:r>
-      </w:del>
-      <w:ins w:id="21" w:author="Joseph Bizzarro" w:date="2022-12-20T14:27:00Z">
-        <w:r>
-          <w:t>searched</w:t>
-        </w:r>
-      </w:ins>
+      <w:r>
+        <w:t>searched</w:t>
+      </w:r>
       <w:r>
         <w:t xml:space="preserve"> descriptive published literature for each species using Web of Science and Google Scholar. Of the 308 species identified in albacore diets, we obtained complete trait information for</w:t>
       </w:r>
@@ -5574,32 +5513,15 @@
         </w:rPr>
         <w:t xml:space="preserve"> 292 species</w:t>
       </w:r>
-      <w:ins w:id="22" w:author="Joseph Bizzarro" w:date="2022-12-20T14:28:00Z">
-        <w:r>
-          <w:t>, comprising</w:t>
-        </w:r>
-      </w:ins>
-      <w:r>
-        <w:t xml:space="preserve"> </w:t>
-      </w:r>
-      <w:del w:id="23" w:author="Joseph Bizzarro" w:date="2022-12-20T14:28:00Z">
-        <w:r>
-          <w:delText xml:space="preserve">for </w:delText>
-        </w:r>
-      </w:del>
-      <w:r>
-        <w:t>the life stage consumed</w:t>
-      </w:r>
-      <w:ins w:id="24" w:author="Joseph Bizzarro" w:date="2022-12-20T14:28:00Z">
-        <w:r>
-          <w:t xml:space="preserve"> and</w:t>
-        </w:r>
-      </w:ins>
-      <w:del w:id="25" w:author="Joseph Bizzarro" w:date="2022-12-20T14:28:00Z">
-        <w:r>
-          <w:delText>, for</w:delText>
-        </w:r>
-      </w:del>
+      <w:r>
+        <w:t>, comprising</w:t>
+      </w:r>
+      <w:r>
+        <w:t xml:space="preserve"> the life stage consumed</w:t>
+      </w:r>
+      <w:r>
+        <w:t xml:space="preserve"> and</w:t>
+      </w:r>
       <w:r>
         <w:t xml:space="preserve"> the four habitat use traits</w:t>
       </w:r>
@@ -5778,36 +5700,21 @@
       </w:r>
       <w:proofErr w:type="gramEnd"/>
       <w:r>
-        <w:t xml:space="preserve"> were most likely encountered by albacore tuna that are not known to occur in or be able to dive to </w:t>
-      </w:r>
-      <w:del w:id="26" w:author="Joseph Bizzarro" w:date="2022-12-20T14:29:00Z">
-        <w:r>
-          <w:delText xml:space="preserve">the </w:delText>
-        </w:r>
-      </w:del>
-      <w:r>
-        <w:t xml:space="preserve">bathypelagic </w:t>
-      </w:r>
-      <w:del w:id="27" w:author="Joseph Bizzarro" w:date="2022-12-20T14:29:00Z">
-        <w:r>
-          <w:delText>at all</w:delText>
-        </w:r>
-      </w:del>
-      <w:ins w:id="28" w:author="Joseph Bizzarro" w:date="2022-12-20T14:29:00Z">
-        <w:r>
-          <w:t>depths</w:t>
-        </w:r>
-      </w:ins>
-      <w:r>
-        <w:t xml:space="preserve">. </w:t>
+        <w:t xml:space="preserve"> were most likely encountered by albacore tuna that are not known to occur in or be able to dive to bathypelagic </w:t>
+      </w:r>
+      <w:r>
+        <w:t>depths</w:t>
+      </w:r>
+      <w:r>
+        <w:t xml:space="preserve">. Thus for analyses, we relabelled those two species as ‘mesopelagic’ </w:t>
       </w:r>
       <w:proofErr w:type="gramStart"/>
       <w:r>
-        <w:t>Thus</w:t>
+        <w:t>in order to</w:t>
       </w:r>
       <w:proofErr w:type="gramEnd"/>
       <w:r>
-        <w:t xml:space="preserve"> for analyses, we relabelled those two species as ‘mesopelagic’ in order to retain them rather than exclude them from analyses.</w:t>
+        <w:t xml:space="preserve"> retain them rather than exclude them from analyses.</w:t>
       </w:r>
     </w:p>
     <w:p>
@@ -5819,15 +5726,15 @@
           <w:cols w:space="720"/>
         </w:sectPr>
       </w:pPr>
-      <w:bookmarkStart w:id="29" w:name="_m1lszui16pc8" w:colFirst="0" w:colLast="0"/>
-      <w:bookmarkEnd w:id="29"/>
+      <w:bookmarkStart w:id="5" w:name="_m1lszui16pc8" w:colFirst="0" w:colLast="0"/>
+      <w:bookmarkEnd w:id="5"/>
     </w:p>
     <w:p>
       <w:pPr>
         <w:pStyle w:val="Heading1"/>
       </w:pPr>
-      <w:bookmarkStart w:id="30" w:name="_g8xxli519aha" w:colFirst="0" w:colLast="0"/>
-      <w:bookmarkEnd w:id="30"/>
+      <w:bookmarkStart w:id="6" w:name="_g8xxli519aha" w:colFirst="0" w:colLast="0"/>
+      <w:bookmarkEnd w:id="6"/>
       <w:r>
         <w:lastRenderedPageBreak/>
         <w:t>Appendix D – Supplemental Results</w:t>
@@ -5895,7 +5802,7 @@
           <w:b/>
         </w:rPr>
       </w:pPr>
-      <w:commentRangeStart w:id="31"/>
+      <w:commentRangeStart w:id="7"/>
       <w:r>
         <w:rPr>
           <w:rFonts w:ascii="Times" w:eastAsia="Times" w:hAnsi="Times" w:cs="Times"/>
@@ -5909,12 +5816,12 @@
         </w:rPr>
         <w:t xml:space="preserve"> The maximum percent frequency of occurrence observed across phylogeny. Grey shading indicates no quantitative diet data were available for a particular species and trait.</w:t>
       </w:r>
-      <w:commentRangeEnd w:id="31"/>
+      <w:commentRangeEnd w:id="7"/>
       <w:r>
         <w:rPr>
           <w:rStyle w:val="CommentReference"/>
         </w:rPr>
-        <w:commentReference w:id="31"/>
+        <w:commentReference w:id="7"/>
       </w:r>
     </w:p>
     <w:p>
@@ -5974,7 +5881,7 @@
       </w:r>
     </w:p>
     <w:p>
-      <w:commentRangeStart w:id="32"/>
+      <w:commentRangeStart w:id="8"/>
       <w:r>
         <w:rPr>
           <w:rFonts w:ascii="Times" w:eastAsia="Times" w:hAnsi="Times" w:cs="Times"/>
@@ -5988,12 +5895,12 @@
         </w:rPr>
         <w:t xml:space="preserve"> Trait heatmap illustrating the distribution of trait values within each trait guild (cluster), as a proportion of species within each trait guild associated with each trait value, using hierarchical divisive clustering algorithms (k = 7), for vertical habitat (‘Vertical’), horizontal habitat use (‘Horizontal’), diel vertical migration (‘Diel Migrant’) and seasonal habitat use (‘Seasonal Migrant’).</w:t>
       </w:r>
-      <w:commentRangeEnd w:id="32"/>
+      <w:commentRangeEnd w:id="8"/>
       <w:r>
         <w:rPr>
           <w:rStyle w:val="CommentReference"/>
         </w:rPr>
-        <w:commentReference w:id="32"/>
+        <w:commentReference w:id="8"/>
       </w:r>
     </w:p>
     <w:p>
@@ -6084,8 +5991,8 @@
       <w:pPr>
         <w:pStyle w:val="Heading1"/>
       </w:pPr>
-      <w:bookmarkStart w:id="33" w:name="_sdd4frnmh0wo" w:colFirst="0" w:colLast="0"/>
-      <w:bookmarkEnd w:id="33"/>
+      <w:bookmarkStart w:id="9" w:name="_sdd4frnmh0wo" w:colFirst="0" w:colLast="0"/>
+      <w:bookmarkEnd w:id="9"/>
       <w:r>
         <w:t>References</w:t>
       </w:r>
@@ -6246,7 +6153,11 @@
       </w:hyperlink>
       <w:hyperlink r:id="rId39">
         <w:r>
-          <w:t xml:space="preserve"> [Data set]. Scholars Portal Dataverse. https://doi.org/10.5683/SP3/0YFJED</w:t>
+          <w:t xml:space="preserve"> [Data set]. Scholars Portal Dataverse. </w:t>
+        </w:r>
+        <w:r>
+          <w:lastRenderedPageBreak/>
+          <w:t>https://doi.org/10.5683/SP3/0YFJED</w:t>
         </w:r>
       </w:hyperlink>
     </w:p>
@@ -6505,7 +6416,7 @@
 
 <file path=word/comments.xml><?xml version="1.0" encoding="utf-8"?>
 <w:comments xmlns:wpc="http://schemas.microsoft.com/office/word/2010/wordprocessingCanvas" xmlns:cx="http://schemas.microsoft.com/office/drawing/2014/chartex" xmlns:cx1="http://schemas.microsoft.com/office/drawing/2015/9/8/chartex" xmlns:cx2="http://schemas.microsoft.com/office/drawing/2015/10/21/chartex" xmlns:cx3="http://schemas.microsoft.com/office/drawing/2016/5/9/chartex" xmlns:cx4="http://schemas.microsoft.com/office/drawing/2016/5/10/chartex" xmlns:cx5="http://schemas.microsoft.com/office/drawing/2016/5/11/chartex" xmlns:cx6="http://schemas.microsoft.com/office/drawing/2016/5/12/chartex" xmlns:cx7="http://schemas.microsoft.com/office/drawing/2016/5/13/chartex" xmlns:cx8="http://schemas.microsoft.com/office/drawing/2016/5/14/chartex" xmlns:mc="http://schemas.openxmlformats.org/markup-compatibility/2006" xmlns:aink="http://schemas.microsoft.com/office/drawing/2016/ink" xmlns:am3d="http://schemas.microsoft.com/office/drawing/2017/model3d" xmlns:o="urn:schemas-microsoft-com:office:office" xmlns:oel="http://schemas.microsoft.com/office/2019/extlst" xmlns:r="http://schemas.openxmlformats.org/officeDocument/2006/relationships" xmlns:m="http://schemas.openxmlformats.org/officeDocument/2006/math" xmlns:v="urn:schemas-microsoft-com:vml" xmlns:wp14="http://schemas.microsoft.com/office/word/2010/wordprocessingDrawing" xmlns:wp="http://schemas.openxmlformats.org/drawingml/2006/wordprocessingDrawing" xmlns:w10="urn:schemas-microsoft-com:office:word" xmlns:w="http://schemas.openxmlformats.org/wordprocessingml/2006/main" xmlns:w14="http://schemas.microsoft.com/office/word/2010/wordml" xmlns:w15="http://schemas.microsoft.com/office/word/2012/wordml" xmlns:w16cex="http://schemas.microsoft.com/office/word/2018/wordml/cex" xmlns:w16cid="http://schemas.microsoft.com/office/word/2016/wordml/cid" xmlns:w16="http://schemas.microsoft.com/office/word/2018/wordml" xmlns:w16sdtdh="http://schemas.microsoft.com/office/word/2020/wordml/sdtdatahash" xmlns:w16se="http://schemas.microsoft.com/office/word/2015/wordml/symex" xmlns:wpg="http://schemas.microsoft.com/office/word/2010/wordprocessingGroup" xmlns:wpi="http://schemas.microsoft.com/office/word/2010/wordprocessingInk" xmlns:wne="http://schemas.microsoft.com/office/word/2006/wordml" xmlns:wps="http://schemas.microsoft.com/office/word/2010/wordprocessingShape" mc:Ignorable="w14 w15 w16se w16cid w16 w16cex w16sdtdh wp14">
-  <w:comment w:id="31" w:author="Joseph Bizzarro" w:date="2022-12-20T14:35:00Z" w:initials="JB">
+  <w:comment w:id="7" w:author="Joseph Bizzarro" w:date="2022-12-20T14:35:00Z" w:initials="JB">
     <w:p>
       <w:pPr>
         <w:pStyle w:val="CommentText"/>
@@ -6517,27 +6428,11 @@
         <w:annotationRef/>
       </w:r>
       <w:r>
-        <w:t xml:space="preserve">Greater differences among </w:t>
-      </w:r>
-      <w:proofErr w:type="spellStart"/>
-      <w:r>
-        <w:t>colors</w:t>
-      </w:r>
-      <w:proofErr w:type="spellEnd"/>
-      <w:r>
-        <w:t xml:space="preserve"> for the prey classes would really help. It’s tough to distinguish some of them given the current </w:t>
-      </w:r>
-      <w:proofErr w:type="spellStart"/>
-      <w:r>
-        <w:t>color</w:t>
-      </w:r>
-      <w:proofErr w:type="spellEnd"/>
-      <w:r>
-        <w:t xml:space="preserve"> scheme.</w:t>
+        <w:t>Greater differences among colors for the prey classes would really help. It’s tough to distinguish some of them given the current color scheme.</w:t>
       </w:r>
     </w:p>
   </w:comment>
-  <w:comment w:id="32" w:author="Joseph Bizzarro" w:date="2022-12-20T16:35:00Z" w:initials="JB">
+  <w:comment w:id="8" w:author="Joseph Bizzarro" w:date="2022-12-20T16:35:00Z" w:initials="JB">
     <w:p>
       <w:pPr>
         <w:pStyle w:val="CommentText"/>

</xml_diff>